<commit_message>
made services and followed more clean architecture
</commit_message>
<xml_diff>
--- a/ResortManagementWeb/wwwroot/exports/BookingDetails.docx
+++ b/ResortManagementWeb/wwwroot/exports/BookingDetails.docx
@@ -35,7 +35,7 @@
               <w:sdtEndPr/>
               <w:sdtContent>
                 <w:r>
-                  <w:t>Resort Management System</w:t>
+                  <w:t>Shivalaya</w:t>
                 </w:r>
               </w:sdtContent>
             </w:sdt>
@@ -2719,6 +2719,7 @@
     <w:rsid w:val="00063677"/>
     <w:rsid w:val="00073465"/>
     <w:rsid w:val="00073911"/>
+    <w:rsid w:val="00073D53"/>
     <w:rsid w:val="00103A4D"/>
     <w:rsid w:val="001718A7"/>
     <w:rsid w:val="001942AE"/>
@@ -3625,6 +3626,10 @@
 </file>
 
 <file path=customXml/item1.xml><?xml version="1.0" encoding="utf-8"?>
+<b:Sources xmlns:b="http://schemas.openxmlformats.org/officeDocument/2006/bibliography" xmlns="http://schemas.openxmlformats.org/officeDocument/2006/bibliography" SelectedStyle="\APA.XSL" StyleName="APA"/>
+</file>
+
+<file path=customXml/item2.xml><?xml version="1.0" encoding="utf-8"?>
 <p:properties xmlns:p="http://schemas.microsoft.com/office/2006/metadata/properties" xmlns:xsi="http://www.w3.org/2001/XMLSchema-instance" xmlns:pc="http://schemas.microsoft.com/office/infopath/2007/PartnerControls">
   <documentManagement>
     <_ip_UnifiedCompliancePolicyUIAction xmlns="http://schemas.microsoft.com/sharepoint/v3" xsi:nil="true"/>
@@ -3644,11 +3649,16 @@
 </p:properties>
 </file>
 
-<file path=customXml/item2.xml><?xml version="1.0" encoding="utf-8"?>
-<b:Sources xmlns:b="http://schemas.openxmlformats.org/officeDocument/2006/bibliography" xmlns="http://schemas.openxmlformats.org/officeDocument/2006/bibliography" SelectedStyle="\APA.XSL" StyleName="APA"/>
+<file path=customXml/item3.xml><?xml version="1.0" encoding="utf-8"?>
+<?mso-contentType ?>
+<FormTemplates xmlns="http://schemas.microsoft.com/sharepoint/v3/contenttype/forms">
+  <Display>DocumentLibraryForm</Display>
+  <Edit>DocumentLibraryForm</Edit>
+  <New>DocumentLibraryForm</New>
+</FormTemplates>
 </file>
 
-<file path=customXml/item3.xml><?xml version="1.0" encoding="utf-8"?>
+<file path=customXml/item4.xml><?xml version="1.0" encoding="utf-8"?>
 <ct:contentTypeSchema xmlns:ct="http://schemas.microsoft.com/office/2006/metadata/contentType" xmlns:ma="http://schemas.microsoft.com/office/2006/metadata/properties/metaAttributes" ct:_="" ma:_="" ma:contentTypeName="Document" ma:contentTypeID="0x01010079F111ED35F8CC479449609E8A0923A6" ma:contentTypeVersion="26" ma:contentTypeDescription="Create a new document." ma:contentTypeScope="" ma:versionID="ac37c1753acd5e330d2062ccec26ea66">
   <xsd:schema xmlns:xsd="http://www.w3.org/2001/XMLSchema" xmlns:xs="http://www.w3.org/2001/XMLSchema" xmlns:p="http://schemas.microsoft.com/office/2006/metadata/properties" xmlns:ns1="http://schemas.microsoft.com/sharepoint/v3" xmlns:ns2="71af3243-3dd4-4a8d-8c0d-dd76da1f02a5" xmlns:ns3="16c05727-aa75-4e4a-9b5f-8a80a1165891" xmlns:ns4="230e9df3-be65-4c73-a93b-d1236ebd677e" targetNamespace="http://schemas.microsoft.com/office/2006/metadata/properties" ma:root="true" ma:fieldsID="3b340c7101c92c5120abd06486f94548" ns1:_="" ns2:_="" ns3:_="" ns4:_="">
     <xsd:import namespace="http://schemas.microsoft.com/sharepoint/v3"/>
@@ -3948,16 +3958,15 @@
 </ct:contentTypeSchema>
 </file>
 
-<file path=customXml/item4.xml><?xml version="1.0" encoding="utf-8"?>
-<?mso-contentType ?>
-<FormTemplates xmlns="http://schemas.microsoft.com/sharepoint/v3/contenttype/forms">
-  <Display>DocumentLibraryForm</Display>
-  <Edit>DocumentLibraryForm</Edit>
-  <New>DocumentLibraryForm</New>
-</FormTemplates>
+<file path=customXml/itemProps1.xml><?xml version="1.0" encoding="utf-8"?>
+<ds:datastoreItem xmlns:ds="http://schemas.openxmlformats.org/officeDocument/2006/customXml" ds:itemID="{05349BB4-28EF-4DFC-8A3B-D28A82EEC059}">
+  <ds:schemaRefs>
+    <ds:schemaRef ds:uri="http://schemas.openxmlformats.org/officeDocument/2006/bibliography"/>
+  </ds:schemaRefs>
+</ds:datastoreItem>
 </file>
 
-<file path=customXml/itemProps1.xml><?xml version="1.0" encoding="utf-8"?>
+<file path=customXml/itemProps2.xml><?xml version="1.0" encoding="utf-8"?>
 <ds:datastoreItem xmlns:ds="http://schemas.openxmlformats.org/officeDocument/2006/customXml" ds:itemID="{A24CA881-F413-49A9-B7BD-08939EA6340C}">
   <ds:schemaRefs>
     <ds:schemaRef ds:uri="http://schemas.microsoft.com/office/2006/metadata/properties"/>
@@ -3969,15 +3978,15 @@
 </ds:datastoreItem>
 </file>
 
-<file path=customXml/itemProps2.xml><?xml version="1.0" encoding="utf-8"?>
-<ds:datastoreItem xmlns:ds="http://schemas.openxmlformats.org/officeDocument/2006/customXml" ds:itemID="{05349BB4-28EF-4DFC-8A3B-D28A82EEC059}">
+<file path=customXml/itemProps3.xml><?xml version="1.0" encoding="utf-8"?>
+<ds:datastoreItem xmlns:ds="http://schemas.openxmlformats.org/officeDocument/2006/customXml" ds:itemID="{3F25CEF7-B3EF-462D-8656-22EBD19C02CA}">
   <ds:schemaRefs>
-    <ds:schemaRef ds:uri="http://schemas.openxmlformats.org/officeDocument/2006/bibliography"/>
+    <ds:schemaRef ds:uri="http://schemas.microsoft.com/sharepoint/v3/contenttype/forms"/>
   </ds:schemaRefs>
 </ds:datastoreItem>
 </file>
 
-<file path=customXml/itemProps3.xml><?xml version="1.0" encoding="utf-8"?>
+<file path=customXml/itemProps4.xml><?xml version="1.0" encoding="utf-8"?>
 <ds:datastoreItem xmlns:ds="http://schemas.openxmlformats.org/officeDocument/2006/customXml" ds:itemID="{B6D7D045-0A7C-4E97-BB58-1C0F82F4D731}">
   <ds:schemaRefs>
     <ds:schemaRef ds:uri="http://schemas.microsoft.com/office/2006/metadata/contentType"/>
@@ -3998,14 +4007,6 @@
 </ds:datastoreItem>
 </file>
 
-<file path=customXml/itemProps4.xml><?xml version="1.0" encoding="utf-8"?>
-<ds:datastoreItem xmlns:ds="http://schemas.openxmlformats.org/officeDocument/2006/customXml" ds:itemID="{3F25CEF7-B3EF-462D-8656-22EBD19C02CA}">
-  <ds:schemaRefs>
-    <ds:schemaRef ds:uri="http://schemas.microsoft.com/sharepoint/v3/contenttype/forms"/>
-  </ds:schemaRefs>
-</ds:datastoreItem>
-</file>
-
 <file path=docMetadata/LabelInfo.xml><?xml version="1.0" encoding="utf-8"?>
 <clbl:labelList xmlns:clbl="http://schemas.microsoft.com/office/2020/mipLabelMetadata"/>
 </file>
</xml_diff>